<commit_message>
Updated the EDAM.X12.EDI documentation.
</commit_message>
<xml_diff>
--- a/Documentation/0030 - Edam.Studio.X12.EDI.docx
+++ b/Documentation/0030 - Edam.Studio.X12.EDI.docx
@@ -44,27 +44,15 @@
         <w:spacing w:before="120" w:after="120"/>
       </w:pPr>
       <w:r>
-        <w:t>EDAM</w:t>
-      </w:r>
-      <w:r>
-        <w:t xml:space="preserve"> (“Enterprise Data Asset Management”)</w:t>
-      </w:r>
-      <w:r>
-        <w:t xml:space="preserve"> </w:t>
-      </w:r>
-      <w:r>
-        <w:t xml:space="preserve">Studio is an open-source project originally sponsored by </w:t>
-      </w:r>
-      <w:proofErr w:type="spellStart"/>
-      <w:r>
-        <w:t>Datovy</w:t>
-      </w:r>
-      <w:proofErr w:type="spellEnd"/>
-      <w:r>
-        <w:t>.</w:t>
-      </w:r>
-      <w:r>
-        <w:t xml:space="preserve">  The initial conception of EDAM was in the form of a command-line console application</w:t>
+        <w:t>Last Update: 2023-05-29 – Added details on Instances Processing and other minor updates.</w:t>
+      </w:r>
+    </w:p>
+    <w:p>
+      <w:pPr>
+        <w:spacing w:before="120" w:after="120"/>
+      </w:pPr>
+      <w:r>
+        <w:t>EDAM (“Enterprise Data Asset Management”) Studio is an open-source project originally sponsored by Datovy.  The initial conception of EDAM was in the form of a command-line console application</w:t>
       </w:r>
       <w:r>
         <w:t xml:space="preserve"> that could take a schema (XSD, JSON Schema, and others) to be used to flatten into </w:t>
@@ -167,15 +155,7 @@
         <w:spacing w:before="120" w:after="120"/>
       </w:pPr>
       <w:r>
-        <w:t xml:space="preserve">EDAM Studio uses an X12 EDI specification (Excel – </w:t>
-      </w:r>
-      <w:proofErr w:type="spellStart"/>
-      <w:r>
-        <w:t>OpenXML</w:t>
-      </w:r>
-      <w:proofErr w:type="spellEnd"/>
-      <w:r>
-        <w:t xml:space="preserve"> based) workbook that contains the following columns:</w:t>
+        <w:t>EDAM Studio uses an X12 EDI specification (Excel – OpenXML based) workbook that contains the following columns:</w:t>
       </w:r>
     </w:p>
     <w:tbl>
@@ -194,11 +174,9 @@
             <w:tcW w:w="2335" w:type="dxa"/>
           </w:tcPr>
           <w:p>
-            <w:proofErr w:type="spellStart"/>
             <w:r>
               <w:t>SegmentName</w:t>
             </w:r>
-            <w:proofErr w:type="spellEnd"/>
           </w:p>
         </w:tc>
         <w:tc>
@@ -223,14 +201,12 @@
                 <w:color w:val="1F4E79" w:themeColor="accent5" w:themeShade="80"/>
               </w:rPr>
             </w:pPr>
-            <w:proofErr w:type="spellStart"/>
             <w:r>
               <w:rPr>
                 <w:color w:val="1F4E79" w:themeColor="accent5" w:themeShade="80"/>
               </w:rPr>
-              <w:t>EntityID</w:t>
-            </w:r>
-            <w:proofErr w:type="spellEnd"/>
+              <w:t>Entity</w:t>
+            </w:r>
           </w:p>
         </w:tc>
         <w:tc>
@@ -239,7 +215,10 @@
           </w:tcPr>
           <w:p>
             <w:r>
-              <w:t>Entity ID</w:t>
+              <w:t>Entity</w:t>
+            </w:r>
+            <w:r>
+              <w:t xml:space="preserve"> (such as a database schema)</w:t>
             </w:r>
           </w:p>
         </w:tc>
@@ -271,6 +250,9 @@
             <w:r>
               <w:t>Entity Name</w:t>
             </w:r>
+            <w:r>
+              <w:t xml:space="preserve"> (that could represent a database table)</w:t>
+            </w:r>
           </w:p>
         </w:tc>
       </w:tr>
@@ -285,14 +267,12 @@
                 <w:color w:val="1F4E79" w:themeColor="accent5" w:themeShade="80"/>
               </w:rPr>
             </w:pPr>
-            <w:proofErr w:type="spellStart"/>
             <w:r>
               <w:rPr>
                 <w:color w:val="1F4E79" w:themeColor="accent5" w:themeShade="80"/>
               </w:rPr>
               <w:t>EntityElementName</w:t>
             </w:r>
-            <w:proofErr w:type="spellEnd"/>
           </w:p>
         </w:tc>
         <w:tc>
@@ -302,6 +282,9 @@
           <w:p>
             <w:r>
               <w:t>Entity Element Name</w:t>
+            </w:r>
+            <w:r>
+              <w:t xml:space="preserve"> (ako a table column)</w:t>
             </w:r>
           </w:p>
         </w:tc>
@@ -312,11 +295,22 @@
             <w:tcW w:w="2335" w:type="dxa"/>
           </w:tcPr>
           <w:p>
-            <w:r>
-              <w:rPr>
-                <w:color w:val="833C0B" w:themeColor="accent2" w:themeShade="80"/>
-              </w:rPr>
-              <w:t>Position</w:t>
+            <w:pPr>
+              <w:rPr>
+                <w:color w:val="1F4E79" w:themeColor="accent5" w:themeShade="80"/>
+              </w:rPr>
+            </w:pPr>
+            <w:r>
+              <w:rPr>
+                <w:color w:val="1F4E79" w:themeColor="accent5" w:themeShade="80"/>
+              </w:rPr>
+              <w:t>Entity</w:t>
+            </w:r>
+            <w:r>
+              <w:rPr>
+                <w:color w:val="1F4E79" w:themeColor="accent5" w:themeShade="80"/>
+              </w:rPr>
+              <w:t>Link</w:t>
             </w:r>
           </w:p>
         </w:tc>
@@ -326,7 +320,10 @@
           </w:tcPr>
           <w:p>
             <w:r>
-              <w:t>Establish the position of the TAG Element</w:t>
+              <w:t xml:space="preserve">Entity </w:t>
+            </w:r>
+            <w:r>
+              <w:t>Link (relate the entity with others that may include Foreign Key).</w:t>
             </w:r>
           </w:p>
         </w:tc>
@@ -337,19 +334,12 @@
             <w:tcW w:w="2335" w:type="dxa"/>
           </w:tcPr>
           <w:p>
-            <w:pPr>
+            <w:r>
               <w:rPr>
                 <w:color w:val="833C0B" w:themeColor="accent2" w:themeShade="80"/>
               </w:rPr>
-            </w:pPr>
-            <w:proofErr w:type="spellStart"/>
-            <w:r>
-              <w:rPr>
-                <w:color w:val="833C0B" w:themeColor="accent2" w:themeShade="80"/>
-              </w:rPr>
-              <w:t>SegmentCode</w:t>
-            </w:r>
-            <w:proofErr w:type="spellEnd"/>
+              <w:t>Position</w:t>
+            </w:r>
           </w:p>
         </w:tc>
         <w:tc>
@@ -358,7 +348,7 @@
           </w:tcPr>
           <w:p>
             <w:r>
-              <w:t>Segment TAG Code (such as “ISA”, “NM1” or other)</w:t>
+              <w:t>Establish the position of the TAG Element</w:t>
             </w:r>
           </w:p>
         </w:tc>
@@ -374,14 +364,12 @@
                 <w:color w:val="833C0B" w:themeColor="accent2" w:themeShade="80"/>
               </w:rPr>
             </w:pPr>
-            <w:proofErr w:type="spellStart"/>
             <w:r>
               <w:rPr>
                 <w:color w:val="833C0B" w:themeColor="accent2" w:themeShade="80"/>
               </w:rPr>
-              <w:t>SegmentRepeat</w:t>
-            </w:r>
-            <w:proofErr w:type="spellEnd"/>
+              <w:t>SegmentCode</w:t>
+            </w:r>
           </w:p>
         </w:tc>
         <w:tc>
@@ -390,15 +378,7 @@
           </w:tcPr>
           <w:p>
             <w:r>
-              <w:t>Occurrence of TAG (“0:1” (optional), “1:1” (required), “</w:t>
-            </w:r>
-            <w:proofErr w:type="gramStart"/>
-            <w:r>
-              <w:t>1:N</w:t>
-            </w:r>
-            <w:proofErr w:type="gramEnd"/>
-            <w:r>
-              <w:t>” (unlimited))</w:t>
+              <w:t>Segment TAG Code (such as “ISA”, “NM1” or other)</w:t>
             </w:r>
           </w:p>
         </w:tc>
@@ -409,11 +389,17 @@
             <w:tcW w:w="2335" w:type="dxa"/>
           </w:tcPr>
           <w:p>
-            <w:proofErr w:type="spellStart"/>
-            <w:r>
-              <w:t>SegmentRequiredType</w:t>
-            </w:r>
-            <w:proofErr w:type="spellEnd"/>
+            <w:pPr>
+              <w:rPr>
+                <w:color w:val="833C0B" w:themeColor="accent2" w:themeShade="80"/>
+              </w:rPr>
+            </w:pPr>
+            <w:r>
+              <w:rPr>
+                <w:color w:val="833C0B" w:themeColor="accent2" w:themeShade="80"/>
+              </w:rPr>
+              <w:t>SegmentRepeat</w:t>
+            </w:r>
           </w:p>
         </w:tc>
         <w:tc>
@@ -422,7 +408,7 @@
           </w:tcPr>
           <w:p>
             <w:r>
-              <w:t>Such as “R” = Required, or “S” = Situational</w:t>
+              <w:t>Occurrence of TAG (“0:1” (optional), “1:1” (required), “1:N” (unlimited))</w:t>
             </w:r>
           </w:p>
         </w:tc>
@@ -433,11 +419,9 @@
             <w:tcW w:w="2335" w:type="dxa"/>
           </w:tcPr>
           <w:p>
-            <w:proofErr w:type="spellStart"/>
-            <w:r>
-              <w:t>SegmentReference</w:t>
-            </w:r>
-            <w:proofErr w:type="spellEnd"/>
+            <w:r>
+              <w:t>SegmentRequiredType</w:t>
+            </w:r>
           </w:p>
         </w:tc>
         <w:tc>
@@ -446,7 +430,7 @@
           </w:tcPr>
           <w:p>
             <w:r>
-              <w:t>Segment Element identifier such as “ISA01”, “NM101” or other</w:t>
+              <w:t>Such as “R” = Required, or “S” = Situational</w:t>
             </w:r>
           </w:p>
         </w:tc>
@@ -457,11 +441,9 @@
             <w:tcW w:w="2335" w:type="dxa"/>
           </w:tcPr>
           <w:p>
-            <w:proofErr w:type="spellStart"/>
-            <w:r>
-              <w:t>ElementID</w:t>
-            </w:r>
-            <w:proofErr w:type="spellEnd"/>
+            <w:r>
+              <w:t>SegmentReference</w:t>
+            </w:r>
           </w:p>
         </w:tc>
         <w:tc>
@@ -470,7 +452,7 @@
           </w:tcPr>
           <w:p>
             <w:r>
-              <w:t>Element ID</w:t>
+              <w:t>Segment Element identifier such as “ISA01”, “NM101” or other</w:t>
             </w:r>
           </w:p>
         </w:tc>
@@ -481,11 +463,9 @@
             <w:tcW w:w="2335" w:type="dxa"/>
           </w:tcPr>
           <w:p>
-            <w:proofErr w:type="spellStart"/>
-            <w:r>
-              <w:t>ElementType</w:t>
-            </w:r>
-            <w:proofErr w:type="spellEnd"/>
+            <w:r>
+              <w:t>ElementID</w:t>
+            </w:r>
           </w:p>
         </w:tc>
         <w:tc>
@@ -494,7 +474,7 @@
           </w:tcPr>
           <w:p>
             <w:r>
-              <w:t>EDAM Studio Element Type such as “element”, “code” or other)</w:t>
+              <w:t>Element ID</w:t>
             </w:r>
           </w:p>
         </w:tc>
@@ -505,16 +485,8 @@
             <w:tcW w:w="2335" w:type="dxa"/>
           </w:tcPr>
           <w:p>
-            <w:pPr>
-              <w:rPr>
-                <w:color w:val="833C0B" w:themeColor="accent2" w:themeShade="80"/>
-              </w:rPr>
-            </w:pPr>
-            <w:r>
-              <w:rPr>
-                <w:color w:val="833C0B" w:themeColor="accent2" w:themeShade="80"/>
-              </w:rPr>
-              <w:t>Element</w:t>
+            <w:r>
+              <w:t>ElementType</w:t>
             </w:r>
           </w:p>
         </w:tc>
@@ -524,7 +496,7 @@
           </w:tcPr>
           <w:p>
             <w:r>
-              <w:t>Element Name</w:t>
+              <w:t>EDAM Studio Element Type such as “element”, “code” or other)</w:t>
             </w:r>
           </w:p>
         </w:tc>
@@ -540,14 +512,12 @@
                 <w:color w:val="833C0B" w:themeColor="accent2" w:themeShade="80"/>
               </w:rPr>
             </w:pPr>
-            <w:proofErr w:type="spellStart"/>
             <w:r>
               <w:rPr>
                 <w:color w:val="833C0B" w:themeColor="accent2" w:themeShade="80"/>
               </w:rPr>
-              <w:t>ElementDescription</w:t>
-            </w:r>
-            <w:proofErr w:type="spellEnd"/>
+              <w:t>Element</w:t>
+            </w:r>
           </w:p>
         </w:tc>
         <w:tc>
@@ -556,7 +526,7 @@
           </w:tcPr>
           <w:p>
             <w:r>
-              <w:t>Element Description</w:t>
+              <w:t>Element Name</w:t>
             </w:r>
           </w:p>
         </w:tc>
@@ -567,14 +537,17 @@
             <w:tcW w:w="2335" w:type="dxa"/>
           </w:tcPr>
           <w:p>
-            <w:proofErr w:type="spellStart"/>
-            <w:r>
+            <w:pPr>
               <w:rPr>
                 <w:color w:val="833C0B" w:themeColor="accent2" w:themeShade="80"/>
               </w:rPr>
-              <w:t>ElementRequiredType</w:t>
-            </w:r>
-            <w:proofErr w:type="spellEnd"/>
+            </w:pPr>
+            <w:r>
+              <w:rPr>
+                <w:color w:val="833C0B" w:themeColor="accent2" w:themeShade="80"/>
+              </w:rPr>
+              <w:t>ElementDescription</w:t>
+            </w:r>
           </w:p>
         </w:tc>
         <w:tc>
@@ -583,7 +556,7 @@
           </w:tcPr>
           <w:p>
             <w:r>
-              <w:t>Element Required Type (“M” mandatory, “O” optional)</w:t>
+              <w:t>Element Description</w:t>
             </w:r>
           </w:p>
         </w:tc>
@@ -594,19 +567,12 @@
             <w:tcW w:w="2335" w:type="dxa"/>
           </w:tcPr>
           <w:p>
-            <w:pPr>
+            <w:r>
               <w:rPr>
                 <w:color w:val="833C0B" w:themeColor="accent2" w:themeShade="80"/>
               </w:rPr>
-            </w:pPr>
-            <w:proofErr w:type="spellStart"/>
-            <w:r>
-              <w:rPr>
-                <w:color w:val="833C0B" w:themeColor="accent2" w:themeShade="80"/>
-              </w:rPr>
-              <w:t>DataType</w:t>
-            </w:r>
-            <w:proofErr w:type="spellEnd"/>
+              <w:t>ElementRequiredType</w:t>
+            </w:r>
           </w:p>
         </w:tc>
         <w:tc>
@@ -615,7 +581,7 @@
           </w:tcPr>
           <w:p>
             <w:r>
-              <w:t>Data Type such as “string”, “date”, “number” or other</w:t>
+              <w:t>Element Required Type (“M” mandatory, “O” optional)</w:t>
             </w:r>
           </w:p>
         </w:tc>
@@ -631,14 +597,12 @@
                 <w:color w:val="833C0B" w:themeColor="accent2" w:themeShade="80"/>
               </w:rPr>
             </w:pPr>
-            <w:proofErr w:type="spellStart"/>
             <w:r>
               <w:rPr>
                 <w:color w:val="833C0B" w:themeColor="accent2" w:themeShade="80"/>
               </w:rPr>
-              <w:t>MinimumLength</w:t>
-            </w:r>
-            <w:proofErr w:type="spellEnd"/>
+              <w:t>DataType</w:t>
+            </w:r>
           </w:p>
         </w:tc>
         <w:tc>
@@ -647,7 +611,7 @@
           </w:tcPr>
           <w:p>
             <w:r>
-              <w:t>Minimum Length</w:t>
+              <w:t>Data Type such as “string”, “date”, “number” or other</w:t>
             </w:r>
           </w:p>
         </w:tc>
@@ -663,14 +627,12 @@
                 <w:color w:val="833C0B" w:themeColor="accent2" w:themeShade="80"/>
               </w:rPr>
             </w:pPr>
-            <w:proofErr w:type="spellStart"/>
             <w:r>
               <w:rPr>
                 <w:color w:val="833C0B" w:themeColor="accent2" w:themeShade="80"/>
               </w:rPr>
-              <w:t>MaxinumLength</w:t>
-            </w:r>
-            <w:proofErr w:type="spellEnd"/>
+              <w:t>MinimumLength</w:t>
+            </w:r>
           </w:p>
         </w:tc>
         <w:tc>
@@ -679,7 +641,7 @@
           </w:tcPr>
           <w:p>
             <w:r>
-              <w:t>Maximum Length</w:t>
+              <w:t>Minimum Length</w:t>
             </w:r>
           </w:p>
         </w:tc>
@@ -699,7 +661,7 @@
               <w:rPr>
                 <w:color w:val="833C0B" w:themeColor="accent2" w:themeShade="80"/>
               </w:rPr>
-              <w:t>Loop</w:t>
+              <w:t>MaxinumLength</w:t>
             </w:r>
           </w:p>
         </w:tc>
@@ -709,7 +671,7 @@
           </w:tcPr>
           <w:p>
             <w:r>
-              <w:t>Loop Identification</w:t>
+              <w:t>Maximum Length</w:t>
             </w:r>
           </w:p>
         </w:tc>
@@ -729,6 +691,36 @@
               <w:rPr>
                 <w:color w:val="833C0B" w:themeColor="accent2" w:themeShade="80"/>
               </w:rPr>
+              <w:t>Loop</w:t>
+            </w:r>
+          </w:p>
+        </w:tc>
+        <w:tc>
+          <w:tcPr>
+            <w:tcW w:w="7015" w:type="dxa"/>
+          </w:tcPr>
+          <w:p>
+            <w:r>
+              <w:t>Loop Identification</w:t>
+            </w:r>
+          </w:p>
+        </w:tc>
+      </w:tr>
+      <w:tr>
+        <w:tc>
+          <w:tcPr>
+            <w:tcW w:w="2335" w:type="dxa"/>
+          </w:tcPr>
+          <w:p>
+            <w:pPr>
+              <w:rPr>
+                <w:color w:val="833C0B" w:themeColor="accent2" w:themeShade="80"/>
+              </w:rPr>
+            </w:pPr>
+            <w:r>
+              <w:rPr>
+                <w:color w:val="833C0B" w:themeColor="accent2" w:themeShade="80"/>
+              </w:rPr>
               <w:t>Parent</w:t>
             </w:r>
           </w:p>
@@ -740,6 +732,36 @@
           <w:p>
             <w:r>
               <w:t>Parent Loop Identification</w:t>
+            </w:r>
+          </w:p>
+        </w:tc>
+      </w:tr>
+      <w:tr>
+        <w:tc>
+          <w:tcPr>
+            <w:tcW w:w="2335" w:type="dxa"/>
+          </w:tcPr>
+          <w:p>
+            <w:pPr>
+              <w:rPr>
+                <w:color w:val="833C0B" w:themeColor="accent2" w:themeShade="80"/>
+              </w:rPr>
+            </w:pPr>
+            <w:r>
+              <w:rPr>
+                <w:color w:val="833C0B" w:themeColor="accent2" w:themeShade="80"/>
+              </w:rPr>
+              <w:t>Codes</w:t>
+            </w:r>
+          </w:p>
+        </w:tc>
+        <w:tc>
+          <w:tcPr>
+            <w:tcW w:w="7015" w:type="dxa"/>
+          </w:tcPr>
+          <w:p>
+            <w:r>
+              <w:t>The segment element expected codes (if any).</w:t>
             </w:r>
           </w:p>
         </w:tc>
@@ -759,7 +781,19 @@
         <w:t>Entity</w:t>
       </w:r>
       <w:r>
-        <w:t>” columns will be used to help in deriving a database representation of the EDI (not yet supported).  Those in “</w:t>
+        <w:t>” columns will be used to help in deriving a</w:t>
+      </w:r>
+      <w:r>
+        <w:t>n alter JSON or</w:t>
+      </w:r>
+      <w:r>
+        <w:t xml:space="preserve"> database representation of</w:t>
+      </w:r>
+      <w:r>
+        <w:t xml:space="preserve"> instances</w:t>
+      </w:r>
+      <w:r>
+        <w:t>.  Those in “</w:t>
       </w:r>
       <w:r>
         <w:rPr>
@@ -770,12 +804,16 @@
       <w:r>
         <w:t>” are critical for the proper generation of derived document structure.</w:t>
       </w:r>
+      <w:r>
+        <w:t xml:space="preserve">  Use the “Codes” column to add expected codes such as qualifiers, entity code ids, or other such as NM1 entity-code-id or other applicable to the EDI document.</w:t>
+      </w:r>
     </w:p>
     <w:p>
       <w:pPr>
         <w:pStyle w:val="Heading1"/>
       </w:pPr>
       <w:r>
+        <w:lastRenderedPageBreak/>
         <w:t>EDAM Studio EDI Project</w:t>
       </w:r>
     </w:p>
@@ -784,25 +822,7 @@
         <w:spacing w:before="120" w:after="120"/>
       </w:pPr>
       <w:r>
-        <w:t>To illustrate the use of the “EDI Workbook” by the EDAM Studio the “</w:t>
-      </w:r>
-      <w:proofErr w:type="spellStart"/>
-      <w:r>
-        <w:t>Datovy.EDI</w:t>
-      </w:r>
-      <w:proofErr w:type="spellEnd"/>
-      <w:r>
-        <w:t>” project is provided in the “</w:t>
-      </w:r>
-      <w:proofErr w:type="spellStart"/>
-      <w:proofErr w:type="gramStart"/>
-      <w:r>
-        <w:t>Edam.App.Data</w:t>
-      </w:r>
-      <w:proofErr w:type="spellEnd"/>
-      <w:proofErr w:type="gramEnd"/>
-      <w:r>
-        <w:t>/Projects” folder</w:t>
+        <w:t>To illustrate the use of the “EDI Workbook” by the EDAM Studio the “Datovy.EDI” project is provided in the “Edam.App.Data/Projects” folder</w:t>
       </w:r>
       <w:r>
         <w:t xml:space="preserve"> (look it-up in the “Files” folder), there the “834” sample workbook will be found</w:t>
@@ -811,94 +831,222 @@
         <w:t xml:space="preserve">.  The project will load the specification into an EDAM Studio flat representation of </w:t>
       </w:r>
       <w:r>
-        <w:t xml:space="preserve">its </w:t>
-      </w:r>
+        <w:t>its document structure as illustrated in the provided screenshot and could be used to generate mapping specifications, data-dictionary, XSD, JSON Schema, and others that may provide a starting point for derive artifacts as those may be needed on particular situations.  The screenshot shows the hierarchical structure, in this case, of the 834 document.</w:t>
+      </w:r>
+    </w:p>
+    <w:p>
+      <w:pPr>
+        <w:spacing w:before="120" w:after="120"/>
+      </w:pPr>
+      <w:r>
+        <w:t>While selecting the generation of XSD’s EDAM Studio prepare 2 files, the first with the EDI common elements such as (complex) types that will include Elements like “ISA”, “GS”, “N1” and others as defined in the Workbook, and a second file with the particular message at hand and in this sample scenario particular to the “834” transaction set.</w:t>
+      </w:r>
+    </w:p>
+    <w:p>
+      <w:pPr>
+        <w:pStyle w:val="Heading1"/>
+      </w:pPr>
+      <w:r>
+        <w:t>X12 EDI Document Instance Processing</w:t>
+      </w:r>
+    </w:p>
+    <w:p>
+      <w:pPr>
+        <w:spacing w:before="120" w:after="120"/>
+      </w:pPr>
+      <w:r>
+        <w:t>As of this writing Datovy is wrapping up additional work to allow the validation and processing of X12 EDI document instances initially based on XSD’s as generated by EDAM Studio.</w:t>
+      </w:r>
+    </w:p>
+    <w:p>
+      <w:pPr>
+        <w:pStyle w:val="Heading2"/>
+      </w:pPr>
+      <w:r>
+        <w:t>EDI 834 Code Sets</w:t>
+      </w:r>
+    </w:p>
+    <w:p>
+      <w:pPr>
+        <w:spacing w:before="120" w:after="120"/>
+      </w:pPr>
+      <w:r>
+        <w:t xml:space="preserve">TAGs such as NM1 that may need an “Entity Code ID” based on a code-set has purposely kept out of </w:t>
+      </w:r>
+      <w:r>
+        <w:t>the Workbook but all of those will be provided separately as “pipe” (“|”) delimited csv files.  Understand that all the codes within a code-set may not apply to a particular transaction set and for this Datovy do have loop-up code resources for supported EDI documents that in conjunction with the csv files will be provided in a different GITHUB project.</w:t>
+      </w:r>
+    </w:p>
+    <w:p>
+      <w:pPr>
+        <w:pStyle w:val="Heading2"/>
+      </w:pPr>
+      <w:r>
+        <w:t>Document Instance Processing</w:t>
+      </w:r>
+    </w:p>
+    <w:p>
+      <w:pPr>
+        <w:spacing w:before="120" w:after="120"/>
+      </w:pPr>
+      <w:r>
+        <w:t>On this release the processing of document instances has been added and their testing started.  The “Edam.B2b” project contains needed classes to support EDI processing including:</w:t>
+      </w:r>
+    </w:p>
+    <w:p>
+      <w:pPr>
+        <w:pStyle w:val="ListParagraph"/>
+        <w:numPr>
+          <w:ilvl w:val="0"/>
+          <w:numId w:val="2"/>
+        </w:numPr>
+        <w:spacing w:before="120" w:after="120"/>
+      </w:pPr>
+      <w:r>
+        <w:t xml:space="preserve">EdiDocument – Base class that </w:t>
+      </w:r>
+      <w:r>
+        <w:t>provides</w:t>
+      </w:r>
+      <w:r>
+        <w:t xml:space="preserve"> persistence of loaded definitions as represented by the EdiSegmentInfo class.</w:t>
+      </w:r>
+    </w:p>
+    <w:p>
+      <w:pPr>
+        <w:pStyle w:val="ListParagraph"/>
+        <w:numPr>
+          <w:ilvl w:val="0"/>
+          <w:numId w:val="2"/>
+        </w:numPr>
+        <w:spacing w:before="120" w:after="120"/>
+      </w:pPr>
+      <w:r>
+        <w:t xml:space="preserve">EdiDocumentReader – Given an EDAM asset data element list created </w:t>
+      </w:r>
+      <w:r>
+        <w:t>following</w:t>
+      </w:r>
+      <w:r>
+        <w:t xml:space="preserve"> the definition file (see EDI Workbook) </w:t>
+      </w:r>
+      <w:r>
+        <w:t>all entries are used to prepare the EdiSegmentList that is a collection of segments sequenced based on expected loops with the necessary information to search for particular segments using loop, parent loop ids, or qualifiers (such entity-codes) and follow through the loop set to help the generation of segment instances Instances (see EdiInstance).</w:t>
+      </w:r>
+    </w:p>
+    <w:p>
+      <w:pPr>
+        <w:pStyle w:val="ListParagraph"/>
+        <w:numPr>
+          <w:ilvl w:val="0"/>
+          <w:numId w:val="2"/>
+        </w:numPr>
+        <w:spacing w:before="120" w:after="120"/>
+      </w:pPr>
+      <w:r>
+        <w:t>EdiInstance</w:t>
+      </w:r>
+      <w:r>
+        <w:t xml:space="preserve"> – </w:t>
+      </w:r>
+      <w:r>
+        <w:t>H</w:t>
+      </w:r>
+      <w:r>
+        <w:t>elper class that will have the collection of instance documents.  Each instance start</w:t>
+      </w:r>
+      <w:r>
+        <w:t>s</w:t>
+      </w:r>
+      <w:r>
+        <w:t xml:space="preserve"> with an ISA segment and will </w:t>
+      </w:r>
+      <w:r>
+        <w:t>contain all identified segments while reading (in this case) an 834 document.  While processing an instance segment loop may be repeated per its definition and each repeated item will be added in the order they are found.</w:t>
+      </w:r>
+    </w:p>
+    <w:p>
+      <w:pPr>
+        <w:pStyle w:val="ListParagraph"/>
+        <w:numPr>
+          <w:ilvl w:val="0"/>
+          <w:numId w:val="2"/>
+        </w:numPr>
+        <w:spacing w:before="120" w:after="120"/>
+      </w:pPr>
+      <w:r>
+        <w:t>EdiInstanceReader</w:t>
+      </w:r>
+      <w:r>
+        <w:t xml:space="preserve"> – Class methods to read instance documents by calling the “FromFile” method that parses the file and generate corresponding Instance segments.</w:t>
+      </w:r>
+    </w:p>
+    <w:p>
+      <w:pPr>
+        <w:pStyle w:val="ListParagraph"/>
+        <w:numPr>
+          <w:ilvl w:val="0"/>
+          <w:numId w:val="2"/>
+        </w:numPr>
+        <w:spacing w:before="120" w:after="120"/>
+      </w:pPr>
+      <w:r>
+        <w:t>EdiSegmentInfo</w:t>
+      </w:r>
+      <w:r>
+        <w:t xml:space="preserve"> – Define supported segment details including loop and parent loop details.</w:t>
+      </w:r>
+    </w:p>
+    <w:p>
+      <w:pPr>
+        <w:pStyle w:val="ListParagraph"/>
+        <w:numPr>
+          <w:ilvl w:val="0"/>
+          <w:numId w:val="2"/>
+        </w:numPr>
+        <w:spacing w:before="120" w:after="120"/>
+      </w:pPr>
+      <w:r>
+        <w:t>EdiSegmentList</w:t>
+      </w:r>
+      <w:r>
+        <w:t xml:space="preserve"> – Collection of segment details.</w:t>
+      </w:r>
+    </w:p>
+    <w:p>
+      <w:pPr>
+        <w:pStyle w:val="Heading2"/>
+      </w:pPr>
       <w:r>
         <w:lastRenderedPageBreak/>
-        <w:t xml:space="preserve">document structure as illustrated in the provided screenshot and could be used to generate mapping specifications, data-dictionary, XSD, JSON Schema, and others that may provide a starting point for derive artifacts as those may be needed on </w:t>
-      </w:r>
-      <w:proofErr w:type="gramStart"/>
-      <w:r>
-        <w:t>particular situations</w:t>
-      </w:r>
-      <w:proofErr w:type="gramEnd"/>
-      <w:r>
-        <w:t xml:space="preserve">.  The screenshot shows the hierarchical structure, in this case, of the 834 </w:t>
-      </w:r>
-      <w:proofErr w:type="gramStart"/>
-      <w:r>
-        <w:t>document</w:t>
-      </w:r>
-      <w:proofErr w:type="gramEnd"/>
-      <w:r>
-        <w:t>.</w:t>
-      </w:r>
-    </w:p>
-    <w:p>
-      <w:pPr>
-        <w:spacing w:before="120" w:after="120"/>
-      </w:pPr>
-      <w:r>
-        <w:t xml:space="preserve">While selecting the generation of XSD’s EDAM Studio prepare 2 files, the first with the EDI common elements such as (complex) types that will include Elements like “ISA”, “GS”, “N1” and others as defined in the Workbook, and a second file with the </w:t>
-      </w:r>
-      <w:proofErr w:type="gramStart"/>
-      <w:r>
-        <w:t>particular message</w:t>
-      </w:r>
-      <w:proofErr w:type="gramEnd"/>
-      <w:r>
-        <w:t xml:space="preserve"> at hand and in this sample scenario particular to the “834” transaction set.</w:t>
-      </w:r>
-    </w:p>
-    <w:p>
-      <w:pPr>
-        <w:pStyle w:val="Heading1"/>
-      </w:pPr>
-      <w:r>
-        <w:t>X12 EDI Document Instance Processing</w:t>
-      </w:r>
-    </w:p>
-    <w:p>
-      <w:pPr>
-        <w:spacing w:before="120" w:after="120"/>
-      </w:pPr>
-      <w:r>
-        <w:t xml:space="preserve">As of this writing </w:t>
-      </w:r>
-      <w:proofErr w:type="spellStart"/>
-      <w:r>
-        <w:t>Datovy</w:t>
-      </w:r>
-      <w:proofErr w:type="spellEnd"/>
-      <w:r>
-        <w:t xml:space="preserve"> is wrapping up additional work to allow the validation and processing of X12 EDI document instances initially based on XSD’s as generated by EDAM Studio.</w:t>
-      </w:r>
-    </w:p>
-    <w:p>
-      <w:pPr>
-        <w:pStyle w:val="Heading2"/>
-      </w:pPr>
-      <w:r>
-        <w:t>EDI 834 Code Sets</w:t>
-      </w:r>
-    </w:p>
-    <w:p>
-      <w:pPr>
-        <w:spacing w:before="120" w:after="120"/>
-      </w:pPr>
-      <w:r>
-        <w:t xml:space="preserve">TAGs such as NM1 that may need an “Entity Code ID” based on a code-set has purposely kept out of </w:t>
-      </w:r>
-      <w:r>
-        <w:t xml:space="preserve">the Workbook but all of those will be provided separately as “pipe” (“|”) delimited csv files.  Understand that all the codes within a code-set may not apply to a particular transaction set and for this </w:t>
-      </w:r>
-      <w:proofErr w:type="spellStart"/>
-      <w:r>
-        <w:t>Datovy</w:t>
-      </w:r>
-      <w:proofErr w:type="spellEnd"/>
-      <w:r>
-        <w:t xml:space="preserve"> do have loop-up code resources for supported EDI documents that in conjunction with the csv files will be provided in a different GITHUB project.</w:t>
+        <w:t>From Instance to JSON</w:t>
+      </w:r>
+    </w:p>
+    <w:p>
+      <w:pPr>
+        <w:spacing w:before="120" w:after="120"/>
+      </w:pPr>
+      <w:r>
+        <w:t xml:space="preserve">Once an instance document has been read, parsed, and all instance segments have been added to an EdiInstance </w:t>
+      </w:r>
+      <w:r>
+        <w:t>segment (set) list (each representing individual ISA sets found with the given file) then the “Entity” columns as defined in the EDI Workbook are used to create a JSON document with all the data found in the instance file fully mapped to the entity.</w:t>
+      </w:r>
+    </w:p>
+    <w:p>
+      <w:pPr>
+        <w:spacing w:before="120" w:after="120"/>
+      </w:pPr>
+      <w:r>
+        <w:t>Note that the Entity columns may be set to target a (kind of) database schema, tables and columns.  Alternatively, is up to the EDI Workbook Architect, BA or developer to set their preferred language to be used to map instances targeting a JSON document.  It is possible that one or more Workbooks be offered to target different use cases.</w:t>
+      </w:r>
+    </w:p>
+    <w:p>
+      <w:pPr>
+        <w:spacing w:before="120" w:after="120"/>
+      </w:pPr>
+      <w:r>
+        <w:t>Feeding the JSON back within EDAM into their own project data-dictionaries, JSON-LD, further mappings and use-case definitions and other artifacts may be generated.</w:t>
       </w:r>
     </w:p>
     <w:p>
@@ -1049,6 +1197,9 @@
       <w:r>
         <w:t>, follow the above links and let us know.</w:t>
       </w:r>
+      <w:r>
+        <w:t xml:space="preserve">  EDI 834 instance documents to test the solution, further testing of EDAM functionality, refactoring code, adding missing components and other useful efforts will help to improve this offering.</w:t>
+      </w:r>
     </w:p>
     <w:p>
       <w:pPr>
@@ -1073,6 +1224,9 @@
         <w:spacing w:after="120"/>
       </w:pPr>
       <w:r>
+        <w:rPr>
+          <w:noProof/>
+        </w:rPr>
         <w:lastRenderedPageBreak/>
         <w:drawing>
           <wp:inline distT="0" distB="0" distL="0" distR="0" wp14:anchorId="49633F9E" wp14:editId="632F24C3">
@@ -1248,8 +1402,124 @@
       </w:rPr>
     </w:lvl>
   </w:abstractNum>
+  <w:abstractNum w:abstractNumId="1" w15:restartNumberingAfterBreak="0">
+    <w:nsid w:val="4A1B3402"/>
+    <w:multiLevelType w:val="hybridMultilevel"/>
+    <w:tmpl w:val="F440E8E4"/>
+    <w:lvl w:ilvl="0" w:tplc="04090001">
+      <w:start w:val="1"/>
+      <w:numFmt w:val="bullet"/>
+      <w:lvlText w:val=""/>
+      <w:lvlJc w:val="left"/>
+      <w:pPr>
+        <w:ind w:left="720" w:hanging="360"/>
+      </w:pPr>
+      <w:rPr>
+        <w:rFonts w:ascii="Symbol" w:hAnsi="Symbol" w:hint="default"/>
+      </w:rPr>
+    </w:lvl>
+    <w:lvl w:ilvl="1" w:tplc="04090003" w:tentative="1">
+      <w:start w:val="1"/>
+      <w:numFmt w:val="bullet"/>
+      <w:lvlText w:val="o"/>
+      <w:lvlJc w:val="left"/>
+      <w:pPr>
+        <w:ind w:left="1440" w:hanging="360"/>
+      </w:pPr>
+      <w:rPr>
+        <w:rFonts w:ascii="Courier New" w:hAnsi="Courier New" w:cs="Courier New" w:hint="default"/>
+      </w:rPr>
+    </w:lvl>
+    <w:lvl w:ilvl="2" w:tplc="04090005" w:tentative="1">
+      <w:start w:val="1"/>
+      <w:numFmt w:val="bullet"/>
+      <w:lvlText w:val=""/>
+      <w:lvlJc w:val="left"/>
+      <w:pPr>
+        <w:ind w:left="2160" w:hanging="360"/>
+      </w:pPr>
+      <w:rPr>
+        <w:rFonts w:ascii="Wingdings" w:hAnsi="Wingdings" w:hint="default"/>
+      </w:rPr>
+    </w:lvl>
+    <w:lvl w:ilvl="3" w:tplc="04090001" w:tentative="1">
+      <w:start w:val="1"/>
+      <w:numFmt w:val="bullet"/>
+      <w:lvlText w:val=""/>
+      <w:lvlJc w:val="left"/>
+      <w:pPr>
+        <w:ind w:left="2880" w:hanging="360"/>
+      </w:pPr>
+      <w:rPr>
+        <w:rFonts w:ascii="Symbol" w:hAnsi="Symbol" w:hint="default"/>
+      </w:rPr>
+    </w:lvl>
+    <w:lvl w:ilvl="4" w:tplc="04090003" w:tentative="1">
+      <w:start w:val="1"/>
+      <w:numFmt w:val="bullet"/>
+      <w:lvlText w:val="o"/>
+      <w:lvlJc w:val="left"/>
+      <w:pPr>
+        <w:ind w:left="3600" w:hanging="360"/>
+      </w:pPr>
+      <w:rPr>
+        <w:rFonts w:ascii="Courier New" w:hAnsi="Courier New" w:cs="Courier New" w:hint="default"/>
+      </w:rPr>
+    </w:lvl>
+    <w:lvl w:ilvl="5" w:tplc="04090005" w:tentative="1">
+      <w:start w:val="1"/>
+      <w:numFmt w:val="bullet"/>
+      <w:lvlText w:val=""/>
+      <w:lvlJc w:val="left"/>
+      <w:pPr>
+        <w:ind w:left="4320" w:hanging="360"/>
+      </w:pPr>
+      <w:rPr>
+        <w:rFonts w:ascii="Wingdings" w:hAnsi="Wingdings" w:hint="default"/>
+      </w:rPr>
+    </w:lvl>
+    <w:lvl w:ilvl="6" w:tplc="04090001" w:tentative="1">
+      <w:start w:val="1"/>
+      <w:numFmt w:val="bullet"/>
+      <w:lvlText w:val=""/>
+      <w:lvlJc w:val="left"/>
+      <w:pPr>
+        <w:ind w:left="5040" w:hanging="360"/>
+      </w:pPr>
+      <w:rPr>
+        <w:rFonts w:ascii="Symbol" w:hAnsi="Symbol" w:hint="default"/>
+      </w:rPr>
+    </w:lvl>
+    <w:lvl w:ilvl="7" w:tplc="04090003" w:tentative="1">
+      <w:start w:val="1"/>
+      <w:numFmt w:val="bullet"/>
+      <w:lvlText w:val="o"/>
+      <w:lvlJc w:val="left"/>
+      <w:pPr>
+        <w:ind w:left="5760" w:hanging="360"/>
+      </w:pPr>
+      <w:rPr>
+        <w:rFonts w:ascii="Courier New" w:hAnsi="Courier New" w:cs="Courier New" w:hint="default"/>
+      </w:rPr>
+    </w:lvl>
+    <w:lvl w:ilvl="8" w:tplc="04090005" w:tentative="1">
+      <w:start w:val="1"/>
+      <w:numFmt w:val="bullet"/>
+      <w:lvlText w:val=""/>
+      <w:lvlJc w:val="left"/>
+      <w:pPr>
+        <w:ind w:left="6480" w:hanging="360"/>
+      </w:pPr>
+      <w:rPr>
+        <w:rFonts w:ascii="Wingdings" w:hAnsi="Wingdings" w:hint="default"/>
+      </w:rPr>
+    </w:lvl>
+  </w:abstractNum>
   <w:num w:numId="1" w16cid:durableId="409736404">
     <w:abstractNumId w:val="0"/>
+  </w:num>
+  <w:num w:numId="2" w16cid:durableId="1791049860">
+    <w:abstractNumId w:val="1"/>
   </w:num>
 </w:numbering>
 </file>
@@ -2148,6 +2418,21 @@
 </file>
 
 <file path=customXml/item1.xml><?xml version="1.0" encoding="utf-8"?>
+<p:properties xmlns:p="http://schemas.microsoft.com/office/2006/metadata/properties" xmlns:xsi="http://www.w3.org/2001/XMLSchema-instance" xmlns:pc="http://schemas.microsoft.com/office/infopath/2007/PartnerControls">
+  <documentManagement/>
+</p:properties>
+</file>
+
+<file path=customXml/item2.xml><?xml version="1.0" encoding="utf-8"?>
+<?mso-contentType ?>
+<FormTemplates xmlns="http://schemas.microsoft.com/sharepoint/v3/contenttype/forms">
+  <Display>DocumentLibraryForm</Display>
+  <Edit>DocumentLibraryForm</Edit>
+  <New>DocumentLibraryForm</New>
+</FormTemplates>
+</file>
+
+<file path=customXml/item3.xml><?xml version="1.0" encoding="utf-8"?>
 <ct:contentTypeSchema xmlns:ct="http://schemas.microsoft.com/office/2006/metadata/contentType" xmlns:ma="http://schemas.microsoft.com/office/2006/metadata/properties/metaAttributes" ct:_="" ma:_="" ma:contentTypeName="Document" ma:contentTypeID="0x0101009ADCF7DCCBF55C48B14AC2A4D6FD44FF" ma:contentTypeVersion="2" ma:contentTypeDescription="Create a new document." ma:contentTypeScope="" ma:versionID="5fc50934438b6e6ca75f28eaef78a29c">
   <xsd:schema xmlns:xsd="http://www.w3.org/2001/XMLSchema" xmlns:xs="http://www.w3.org/2001/XMLSchema" xmlns:p="http://schemas.microsoft.com/office/2006/metadata/properties" xmlns:ns3="66346fb4-0a40-4f12-8166-aab04830c97c" targetNamespace="http://schemas.microsoft.com/office/2006/metadata/properties" ma:root="true" ma:fieldsID="230fbe14555cc387d89b439a0a9ece7c" ns3:_="">
     <xsd:import namespace="66346fb4-0a40-4f12-8166-aab04830c97c"/>
@@ -2279,22 +2564,24 @@
 </ct:contentTypeSchema>
 </file>
 
-<file path=customXml/item2.xml><?xml version="1.0" encoding="utf-8"?>
-<?mso-contentType ?>
-<FormTemplates xmlns="http://schemas.microsoft.com/sharepoint/v3/contenttype/forms">
-  <Display>DocumentLibraryForm</Display>
-  <Edit>DocumentLibraryForm</Edit>
-  <New>DocumentLibraryForm</New>
-</FormTemplates>
+<file path=customXml/itemProps1.xml><?xml version="1.0" encoding="utf-8"?>
+<ds:datastoreItem xmlns:ds="http://schemas.openxmlformats.org/officeDocument/2006/customXml" ds:itemID="{9F108416-424A-4DC4-A1CC-362F669D12A9}">
+  <ds:schemaRefs>
+    <ds:schemaRef ds:uri="http://schemas.microsoft.com/office/2006/metadata/properties"/>
+    <ds:schemaRef ds:uri="http://schemas.microsoft.com/office/infopath/2007/PartnerControls"/>
+  </ds:schemaRefs>
+</ds:datastoreItem>
 </file>
 
-<file path=customXml/item3.xml><?xml version="1.0" encoding="utf-8"?>
-<p:properties xmlns:p="http://schemas.microsoft.com/office/2006/metadata/properties" xmlns:xsi="http://www.w3.org/2001/XMLSchema-instance" xmlns:pc="http://schemas.microsoft.com/office/infopath/2007/PartnerControls">
-  <documentManagement/>
-</p:properties>
+<file path=customXml/itemProps2.xml><?xml version="1.0" encoding="utf-8"?>
+<ds:datastoreItem xmlns:ds="http://schemas.openxmlformats.org/officeDocument/2006/customXml" ds:itemID="{767AAB16-41CB-494C-9A56-EF3739BB180B}">
+  <ds:schemaRefs>
+    <ds:schemaRef ds:uri="http://schemas.microsoft.com/sharepoint/v3/contenttype/forms"/>
+  </ds:schemaRefs>
+</ds:datastoreItem>
 </file>
 
-<file path=customXml/itemProps1.xml><?xml version="1.0" encoding="utf-8"?>
+<file path=customXml/itemProps3.xml><?xml version="1.0" encoding="utf-8"?>
 <ds:datastoreItem xmlns:ds="http://schemas.openxmlformats.org/officeDocument/2006/customXml" ds:itemID="{EAEB617C-CDE5-45FD-90BD-8D5D3C9EB34F}">
   <ds:schemaRefs>
     <ds:schemaRef ds:uri="http://schemas.microsoft.com/office/2006/metadata/contentType"/>
@@ -2310,21 +2597,4 @@
     <ds:schemaRef ds:uri="http://schemas.microsoft.com/internal/obd"/>
   </ds:schemaRefs>
 </ds:datastoreItem>
-</file>
-
-<file path=customXml/itemProps2.xml><?xml version="1.0" encoding="utf-8"?>
-<ds:datastoreItem xmlns:ds="http://schemas.openxmlformats.org/officeDocument/2006/customXml" ds:itemID="{767AAB16-41CB-494C-9A56-EF3739BB180B}">
-  <ds:schemaRefs>
-    <ds:schemaRef ds:uri="http://schemas.microsoft.com/sharepoint/v3/contenttype/forms"/>
-  </ds:schemaRefs>
-</ds:datastoreItem>
-</file>
-
-<file path=customXml/itemProps3.xml><?xml version="1.0" encoding="utf-8"?>
-<ds:datastoreItem xmlns:ds="http://schemas.openxmlformats.org/officeDocument/2006/customXml" ds:itemID="{9F108416-424A-4DC4-A1CC-362F669D12A9}">
-  <ds:schemaRefs>
-    <ds:schemaRef ds:uri="http://schemas.microsoft.com/office/2006/metadata/properties"/>
-    <ds:schemaRef ds:uri="http://schemas.microsoft.com/office/infopath/2007/PartnerControls"/>
-  </ds:schemaRefs>
-</ds:datastoreItem>
 </file>
</xml_diff>

<commit_message>
Successfully tested 834 to JSON a large document instance and generated corresponding JSON.
</commit_message>
<xml_diff>
--- a/Documentation/0030 - Edam.Studio.X12.EDI.docx
+++ b/Documentation/0030 - Edam.Studio.X12.EDI.docx
@@ -41,10 +41,107 @@
     </w:p>
     <w:p>
       <w:pPr>
-        <w:spacing w:before="120" w:after="120"/>
-      </w:pPr>
-      <w:r>
-        <w:t>Last Update: 2023-05-29 – Added details on Instances Processing and other minor updates.</w:t>
+        <w:pStyle w:val="Heading1"/>
+      </w:pPr>
+      <w:r>
+        <w:t>History</w:t>
+      </w:r>
+    </w:p>
+    <w:tbl>
+      <w:tblPr>
+        <w:tblStyle w:val="TableGridLight"/>
+        <w:tblW w:w="0" w:type="auto"/>
+        <w:tblLook w:val="04A0" w:firstRow="1" w:lastRow="0" w:firstColumn="1" w:lastColumn="0" w:noHBand="0" w:noVBand="1"/>
+      </w:tblPr>
+      <w:tblGrid>
+        <w:gridCol w:w="1435"/>
+        <w:gridCol w:w="7915"/>
+      </w:tblGrid>
+      <w:tr>
+        <w:tc>
+          <w:tcPr>
+            <w:tcW w:w="1435" w:type="dxa"/>
+          </w:tcPr>
+          <w:p>
+            <w:r>
+              <w:t>2023-0</w:t>
+            </w:r>
+            <w:r>
+              <w:t>6</w:t>
+            </w:r>
+            <w:r>
+              <w:t>-</w:t>
+            </w:r>
+            <w:r>
+              <w:t>18</w:t>
+            </w:r>
+          </w:p>
+        </w:tc>
+        <w:tc>
+          <w:tcPr>
+            <w:tcW w:w="7915" w:type="dxa"/>
+          </w:tcPr>
+          <w:p>
+            <w:r>
+              <w:t>Completed first full Segment Instances generation and store each ISA and related segments into separate Instance file as JSON.</w:t>
+            </w:r>
+          </w:p>
+        </w:tc>
+      </w:tr>
+      <w:tr>
+        <w:tc>
+          <w:tcPr>
+            <w:tcW w:w="1435" w:type="dxa"/>
+          </w:tcPr>
+          <w:p>
+            <w:r>
+              <w:t>2023-05-2</w:t>
+            </w:r>
+            <w:r>
+              <w:t>8</w:t>
+            </w:r>
+          </w:p>
+        </w:tc>
+        <w:tc>
+          <w:tcPr>
+            <w:tcW w:w="7915" w:type="dxa"/>
+          </w:tcPr>
+          <w:p>
+            <w:r>
+              <w:t>Added details on Instances Processing and other minor updates.</w:t>
+            </w:r>
+          </w:p>
+        </w:tc>
+      </w:tr>
+      <w:tr>
+        <w:tc>
+          <w:tcPr>
+            <w:tcW w:w="1435" w:type="dxa"/>
+          </w:tcPr>
+          <w:p>
+            <w:r>
+              <w:t>2023-04-16</w:t>
+            </w:r>
+          </w:p>
+        </w:tc>
+        <w:tc>
+          <w:tcPr>
+            <w:tcW w:w="7915" w:type="dxa"/>
+          </w:tcPr>
+          <w:p>
+            <w:r>
+              <w:t>Created first draft.</w:t>
+            </w:r>
+          </w:p>
+        </w:tc>
+      </w:tr>
+    </w:tbl>
+    <w:p>
+      <w:pPr>
+        <w:pStyle w:val="Heading1"/>
+      </w:pPr>
+      <w:r>
+        <w:t>Background</w:t>
       </w:r>
     </w:p>
     <w:p>
@@ -691,6 +788,7 @@
               <w:rPr>
                 <w:color w:val="833C0B" w:themeColor="accent2" w:themeShade="80"/>
               </w:rPr>
+              <w:lastRenderedPageBreak/>
               <w:t>Loop</w:t>
             </w:r>
           </w:p>
@@ -813,7 +911,6 @@
         <w:pStyle w:val="Heading1"/>
       </w:pPr>
       <w:r>
-        <w:lastRenderedPageBreak/>
         <w:t>EDAM Studio EDI Project</w:t>
       </w:r>
     </w:p>
@@ -944,6 +1041,7 @@
         <w:spacing w:before="120" w:after="120"/>
       </w:pPr>
       <w:r>
+        <w:lastRenderedPageBreak/>
         <w:t>EdiInstance</w:t>
       </w:r>
       <w:r>
@@ -1018,7 +1116,6 @@
         <w:pStyle w:val="Heading2"/>
       </w:pPr>
       <w:r>
-        <w:lastRenderedPageBreak/>
         <w:t>From Instance to JSON</w:t>
       </w:r>
     </w:p>
@@ -1270,7 +1367,13 @@
         <w:jc w:val="center"/>
       </w:pPr>
       <w:r>
-        <w:t>(EDI 834 Document - Screenshot)</w:t>
+        <w:t>(E</w:t>
+      </w:r>
+      <w:r>
+        <w:t>DAM</w:t>
+      </w:r>
+      <w:r>
+        <w:t xml:space="preserve"> 834 Document - Screenshot)</w:t>
       </w:r>
     </w:p>
     <w:p/>
@@ -2418,21 +2521,6 @@
 </file>
 
 <file path=customXml/item1.xml><?xml version="1.0" encoding="utf-8"?>
-<p:properties xmlns:p="http://schemas.microsoft.com/office/2006/metadata/properties" xmlns:xsi="http://www.w3.org/2001/XMLSchema-instance" xmlns:pc="http://schemas.microsoft.com/office/infopath/2007/PartnerControls">
-  <documentManagement/>
-</p:properties>
-</file>
-
-<file path=customXml/item2.xml><?xml version="1.0" encoding="utf-8"?>
-<?mso-contentType ?>
-<FormTemplates xmlns="http://schemas.microsoft.com/sharepoint/v3/contenttype/forms">
-  <Display>DocumentLibraryForm</Display>
-  <Edit>DocumentLibraryForm</Edit>
-  <New>DocumentLibraryForm</New>
-</FormTemplates>
-</file>
-
-<file path=customXml/item3.xml><?xml version="1.0" encoding="utf-8"?>
 <ct:contentTypeSchema xmlns:ct="http://schemas.microsoft.com/office/2006/metadata/contentType" xmlns:ma="http://schemas.microsoft.com/office/2006/metadata/properties/metaAttributes" ct:_="" ma:_="" ma:contentTypeName="Document" ma:contentTypeID="0x0101009ADCF7DCCBF55C48B14AC2A4D6FD44FF" ma:contentTypeVersion="2" ma:contentTypeDescription="Create a new document." ma:contentTypeScope="" ma:versionID="5fc50934438b6e6ca75f28eaef78a29c">
   <xsd:schema xmlns:xsd="http://www.w3.org/2001/XMLSchema" xmlns:xs="http://www.w3.org/2001/XMLSchema" xmlns:p="http://schemas.microsoft.com/office/2006/metadata/properties" xmlns:ns3="66346fb4-0a40-4f12-8166-aab04830c97c" targetNamespace="http://schemas.microsoft.com/office/2006/metadata/properties" ma:root="true" ma:fieldsID="230fbe14555cc387d89b439a0a9ece7c" ns3:_="">
     <xsd:import namespace="66346fb4-0a40-4f12-8166-aab04830c97c"/>
@@ -2564,24 +2652,22 @@
 </ct:contentTypeSchema>
 </file>
 
-<file path=customXml/itemProps1.xml><?xml version="1.0" encoding="utf-8"?>
-<ds:datastoreItem xmlns:ds="http://schemas.openxmlformats.org/officeDocument/2006/customXml" ds:itemID="{9F108416-424A-4DC4-A1CC-362F669D12A9}">
-  <ds:schemaRefs>
-    <ds:schemaRef ds:uri="http://schemas.microsoft.com/office/2006/metadata/properties"/>
-    <ds:schemaRef ds:uri="http://schemas.microsoft.com/office/infopath/2007/PartnerControls"/>
-  </ds:schemaRefs>
-</ds:datastoreItem>
+<file path=customXml/item2.xml><?xml version="1.0" encoding="utf-8"?>
+<?mso-contentType ?>
+<FormTemplates xmlns="http://schemas.microsoft.com/sharepoint/v3/contenttype/forms">
+  <Display>DocumentLibraryForm</Display>
+  <Edit>DocumentLibraryForm</Edit>
+  <New>DocumentLibraryForm</New>
+</FormTemplates>
 </file>
 
-<file path=customXml/itemProps2.xml><?xml version="1.0" encoding="utf-8"?>
-<ds:datastoreItem xmlns:ds="http://schemas.openxmlformats.org/officeDocument/2006/customXml" ds:itemID="{767AAB16-41CB-494C-9A56-EF3739BB180B}">
-  <ds:schemaRefs>
-    <ds:schemaRef ds:uri="http://schemas.microsoft.com/sharepoint/v3/contenttype/forms"/>
-  </ds:schemaRefs>
-</ds:datastoreItem>
+<file path=customXml/item3.xml><?xml version="1.0" encoding="utf-8"?>
+<p:properties xmlns:p="http://schemas.microsoft.com/office/2006/metadata/properties" xmlns:xsi="http://www.w3.org/2001/XMLSchema-instance" xmlns:pc="http://schemas.microsoft.com/office/infopath/2007/PartnerControls">
+  <documentManagement/>
+</p:properties>
 </file>
 
-<file path=customXml/itemProps3.xml><?xml version="1.0" encoding="utf-8"?>
+<file path=customXml/itemProps1.xml><?xml version="1.0" encoding="utf-8"?>
 <ds:datastoreItem xmlns:ds="http://schemas.openxmlformats.org/officeDocument/2006/customXml" ds:itemID="{EAEB617C-CDE5-45FD-90BD-8D5D3C9EB34F}">
   <ds:schemaRefs>
     <ds:schemaRef ds:uri="http://schemas.microsoft.com/office/2006/metadata/contentType"/>
@@ -2597,4 +2683,21 @@
     <ds:schemaRef ds:uri="http://schemas.microsoft.com/internal/obd"/>
   </ds:schemaRefs>
 </ds:datastoreItem>
+</file>
+
+<file path=customXml/itemProps2.xml><?xml version="1.0" encoding="utf-8"?>
+<ds:datastoreItem xmlns:ds="http://schemas.openxmlformats.org/officeDocument/2006/customXml" ds:itemID="{767AAB16-41CB-494C-9A56-EF3739BB180B}">
+  <ds:schemaRefs>
+    <ds:schemaRef ds:uri="http://schemas.microsoft.com/sharepoint/v3/contenttype/forms"/>
+  </ds:schemaRefs>
+</ds:datastoreItem>
+</file>
+
+<file path=customXml/itemProps3.xml><?xml version="1.0" encoding="utf-8"?>
+<ds:datastoreItem xmlns:ds="http://schemas.openxmlformats.org/officeDocument/2006/customXml" ds:itemID="{9F108416-424A-4DC4-A1CC-362F669D12A9}">
+  <ds:schemaRefs>
+    <ds:schemaRef ds:uri="http://schemas.microsoft.com/office/2006/metadata/properties"/>
+    <ds:schemaRef ds:uri="http://schemas.microsoft.com/office/infopath/2007/PartnerControls"/>
+  </ds:schemaRefs>
+</ds:datastoreItem>
 </file>
</xml_diff>